<commit_message>
Latest CV - slight tweaks
</commit_message>
<xml_diff>
--- a/cv/CV_Andrew_Trevarrow.docx
+++ b/cv/CV_Andrew_Trevarrow.docx
@@ -50,9 +50,9 @@
           <w:p>
             <w:smartTag w:uri="urn:schemas-microsoft-com:office:smarttags" w:element="date">
               <w:smartTagPr>
+                <w:attr w:name="Year" w:val="1971"/>
+                <w:attr w:name="Day" w:val="9"/>
                 <w:attr w:name="Month" w:val="2"/>
-                <w:attr w:name="Day" w:val="9"/>
-                <w:attr w:name="Year" w:val="1971"/>
               </w:smartTagPr>
               <w:r>
                 <w:t>9</w:t>
@@ -253,11 +253,21 @@
         <w:t>5</w:t>
       </w:r>
       <w:r>
+        <w:t>+</w:t>
+      </w:r>
+      <w:r>
         <w:t xml:space="preserve"> years)</w:t>
       </w:r>
       <w:r>
         <w:br/>
-        <w:t>Kotlin (1 year)</w:t>
+      </w:r>
+      <w:proofErr w:type="spellStart"/>
+      <w:r>
+        <w:t>Kotlin</w:t>
+      </w:r>
+      <w:proofErr w:type="spellEnd"/>
+      <w:r>
+        <w:t xml:space="preserve"> (1 year)</w:t>
       </w:r>
       <w:r>
         <w:br/>
@@ -266,18 +276,30 @@
       <w:r>
         <w:br/>
       </w:r>
-      <w:r>
-        <w:t>Javascript/Typescript (5 years)</w:t>
-      </w:r>
-      <w:r>
-        <w:t>; some experience with Angular 2/jQuery/KendoUI</w:t>
-      </w:r>
+      <w:proofErr w:type="spellStart"/>
+      <w:r>
+        <w:t>Javascript</w:t>
+      </w:r>
+      <w:proofErr w:type="spellEnd"/>
+      <w:r>
+        <w:t>/Typescript (5 years)</w:t>
+      </w:r>
+      <w:r>
+        <w:t>; some experience with Angular 2/jQuery/</w:t>
+      </w:r>
+      <w:proofErr w:type="spellStart"/>
+      <w:r>
+        <w:t>KendoUI</w:t>
+      </w:r>
+      <w:proofErr w:type="spellEnd"/>
       <w:r>
         <w:br/>
       </w:r>
+      <w:proofErr w:type="spellStart"/>
       <w:r>
         <w:t>IoC</w:t>
       </w:r>
+      <w:proofErr w:type="spellEnd"/>
       <w:r>
         <w:t>/DI</w:t>
       </w:r>
@@ -285,13 +307,34 @@
         <w:t xml:space="preserve"> with Castle Winds</w:t>
       </w:r>
       <w:r>
-        <w:t>or/Autofac/Unity/LinFu</w:t>
-      </w:r>
+        <w:t>or/</w:t>
+      </w:r>
+      <w:proofErr w:type="spellStart"/>
+      <w:r>
+        <w:t>Autofac</w:t>
+      </w:r>
+      <w:proofErr w:type="spellEnd"/>
+      <w:r>
+        <w:t>/Unity/</w:t>
+      </w:r>
+      <w:proofErr w:type="spellStart"/>
+      <w:r>
+        <w:t>LinFu</w:t>
+      </w:r>
+      <w:proofErr w:type="spellEnd"/>
       <w:r>
         <w:t>/Dagger (Android)</w:t>
       </w:r>
       <w:r>
-        <w:t>/Swinject (iOS)</w:t>
+        <w:t>/</w:t>
+      </w:r>
+      <w:proofErr w:type="spellStart"/>
+      <w:r>
+        <w:t>Swinject</w:t>
+      </w:r>
+      <w:proofErr w:type="spellEnd"/>
+      <w:r>
+        <w:t xml:space="preserve"> (iOS)</w:t>
       </w:r>
       <w:r>
         <w:br/>
@@ -319,12 +362,27 @@
       <w:r>
         <w:t xml:space="preserve">in C# using </w:t>
       </w:r>
-      <w:r>
-        <w:t>xUnit/</w:t>
-      </w:r>
-      <w:r>
-        <w:t>NUnit (2.0+)/MSTest</w:t>
-      </w:r>
+      <w:proofErr w:type="spellStart"/>
+      <w:r>
+        <w:t>xUnit</w:t>
+      </w:r>
+      <w:proofErr w:type="spellEnd"/>
+      <w:r>
+        <w:t>/</w:t>
+      </w:r>
+      <w:proofErr w:type="spellStart"/>
+      <w:r>
+        <w:t>NUnit</w:t>
+      </w:r>
+      <w:proofErr w:type="spellEnd"/>
+      <w:r>
+        <w:t>/</w:t>
+      </w:r>
+      <w:proofErr w:type="spellStart"/>
+      <w:r>
+        <w:t>MSTest</w:t>
+      </w:r>
+      <w:proofErr w:type="spellEnd"/>
       <w:r>
         <w:t>,</w:t>
       </w:r>
@@ -332,34 +390,59 @@
         <w:t xml:space="preserve"> Rhino Mocks (3.3+)</w:t>
       </w:r>
       <w:r>
-        <w:t xml:space="preserve"> and Moq (4.0+)</w:t>
+        <w:t xml:space="preserve"> and </w:t>
+      </w:r>
+      <w:proofErr w:type="spellStart"/>
+      <w:r>
+        <w:t>Moq</w:t>
+      </w:r>
+      <w:proofErr w:type="spellEnd"/>
+      <w:r>
+        <w:t xml:space="preserve"> (4.0+)</w:t>
       </w:r>
       <w:r>
         <w:br/>
       </w:r>
       <w:r>
+        <w:t>Unit testing in Android and iOS development</w:t>
+      </w:r>
+      <w:r>
+        <w:br/>
+      </w:r>
+      <w:r>
         <w:t>Unit testing</w:t>
       </w:r>
       <w:r>
         <w:t xml:space="preserve"> </w:t>
       </w:r>
       <w:r>
-        <w:t>in Javascript using Jasmine</w:t>
+        <w:t xml:space="preserve">in </w:t>
+      </w:r>
+      <w:proofErr w:type="spellStart"/>
+      <w:r>
+        <w:t>Javascript</w:t>
+      </w:r>
+      <w:proofErr w:type="spellEnd"/>
+      <w:r>
+        <w:t xml:space="preserve"> using Jasmine</w:t>
       </w:r>
       <w:r>
         <w:br/>
-        <w:t>Unit testing in Android and iOS development</w:t>
-      </w:r>
-      <w:r>
-        <w:br/>
+      </w:r>
+      <w:r>
         <w:t>Continuous Integration</w:t>
       </w:r>
       <w:r>
         <w:t>/deployment</w:t>
       </w:r>
       <w:r>
-        <w:t xml:space="preserve"> using CruiseControl</w:t>
-      </w:r>
+        <w:t xml:space="preserve"> using </w:t>
+      </w:r>
+      <w:proofErr w:type="spellStart"/>
+      <w:r>
+        <w:t>CruiseControl</w:t>
+      </w:r>
+      <w:proofErr w:type="spellEnd"/>
       <w:r>
         <w:t>/TFS</w:t>
       </w:r>
@@ -391,7 +474,15 @@
         <w:t xml:space="preserve"> 5</w:t>
       </w:r>
       <w:r>
-        <w:t xml:space="preserve"> (including WebAPI)</w:t>
+        <w:t xml:space="preserve"> (including </w:t>
+      </w:r>
+      <w:proofErr w:type="spellStart"/>
+      <w:r>
+        <w:t>WebAPI</w:t>
+      </w:r>
+      <w:proofErr w:type="spellEnd"/>
+      <w:r>
+        <w:t>)</w:t>
       </w:r>
       <w:r>
         <w:br/>
@@ -446,7 +537,15 @@
       </w:r>
       <w:r>
         <w:br/>
-        <w:t>Network programming, Winsock, TCP/IP and application level protocols (eg. HTTP, FTP)</w:t>
+        <w:t>Network programming, Winsock, TCP/IP and application level protocols (</w:t>
+      </w:r>
+      <w:proofErr w:type="spellStart"/>
+      <w:r>
+        <w:t>eg</w:t>
+      </w:r>
+      <w:proofErr w:type="spellEnd"/>
+      <w:r>
+        <w:t>. HTTP, FTP)</w:t>
       </w:r>
       <w:r>
         <w:br/>
@@ -494,8 +593,13 @@
       <w:r>
         <w:t xml:space="preserve">: </w:t>
       </w:r>
-      <w:r>
-        <w:t>Bluelab Corporation</w:t>
+      <w:proofErr w:type="spellStart"/>
+      <w:r>
+        <w:t>Bluelab</w:t>
+      </w:r>
+      <w:proofErr w:type="spellEnd"/>
+      <w:r>
+        <w:t xml:space="preserve"> Corporation</w:t>
       </w:r>
     </w:p>
     <w:p>
@@ -541,7 +645,15 @@
         <w:t xml:space="preserve"> </w:t>
       </w:r>
       <w:r>
-        <w:t>I completed a number of projects at Bluelab (often as the sole developer):</w:t>
+        <w:t xml:space="preserve">I completed a number of projects at </w:t>
+      </w:r>
+      <w:proofErr w:type="spellStart"/>
+      <w:r>
+        <w:t>Bluelab</w:t>
+      </w:r>
+      <w:proofErr w:type="spellEnd"/>
+      <w:r>
+        <w:t xml:space="preserve"> (often as the sole developer):</w:t>
       </w:r>
     </w:p>
     <w:p>
@@ -553,7 +665,15 @@
         </w:numPr>
       </w:pPr>
       <w:r>
-        <w:t>a new Azure-hosted service that receives plant monitoring data from Bluelab devices (via a desktop app); several hundred devices reporting every 20 seconds or so</w:t>
+        <w:t xml:space="preserve">a new Azure-hosted service that receives plant monitoring data from </w:t>
+      </w:r>
+      <w:proofErr w:type="spellStart"/>
+      <w:r>
+        <w:t>Bluelab</w:t>
+      </w:r>
+      <w:proofErr w:type="spellEnd"/>
+      <w:r>
+        <w:t xml:space="preserve"> devices (via a desktop app); several hundred devices reporting every 20 seconds or so</w:t>
       </w:r>
     </w:p>
     <w:p>
@@ -577,6 +697,9 @@
         <w:t>s</w:t>
       </w:r>
       <w:r>
+        <w:t xml:space="preserve"> communicating with the service</w:t>
+      </w:r>
+      <w:r>
         <w:t xml:space="preserve"> to allow users to see the above data</w:t>
       </w:r>
     </w:p>
@@ -639,7 +762,15 @@
       </w:pPr>
       <w:r>
         <w:lastRenderedPageBreak/>
-        <w:t>May 2016 – August 2016: BitRocket (contract)</w:t>
+        <w:t xml:space="preserve">May 2016 – August 2016: </w:t>
+      </w:r>
+      <w:proofErr w:type="spellStart"/>
+      <w:r>
+        <w:t>BitRocket</w:t>
+      </w:r>
+      <w:proofErr w:type="spellEnd"/>
+      <w:r>
+        <w:t xml:space="preserve"> (contract)</w:t>
       </w:r>
     </w:p>
     <w:p>
@@ -700,7 +831,23 @@
         <w:t xml:space="preserve"> 5</w:t>
       </w:r>
       <w:r>
-        <w:t>, SQL Server 2012/2014, Javascript (jQuery/KendoUI), HTML</w:t>
+        <w:t xml:space="preserve">, SQL Server 2012/2014, </w:t>
+      </w:r>
+      <w:proofErr w:type="spellStart"/>
+      <w:r>
+        <w:t>Javascript</w:t>
+      </w:r>
+      <w:proofErr w:type="spellEnd"/>
+      <w:r>
+        <w:t xml:space="preserve"> (jQuery/</w:t>
+      </w:r>
+      <w:proofErr w:type="spellStart"/>
+      <w:r>
+        <w:t>KendoUI</w:t>
+      </w:r>
+      <w:proofErr w:type="spellEnd"/>
+      <w:r>
+        <w:t>), HTML</w:t>
       </w:r>
     </w:p>
     <w:p>
@@ -722,11 +869,16 @@
       <w:r>
         <w:t xml:space="preserve"> on the Reckon One team, </w:t>
       </w:r>
+      <w:proofErr w:type="spellStart"/>
       <w:r>
         <w:t>R</w:t>
       </w:r>
       <w:r>
-        <w:t>eckon’s cloud accounting product</w:t>
+        <w:t>eckon’s</w:t>
+      </w:r>
+      <w:proofErr w:type="spellEnd"/>
+      <w:r>
+        <w:t xml:space="preserve"> cloud accounting product</w:t>
       </w:r>
       <w:r>
         <w:t>.</w:t>
@@ -744,7 +896,15 @@
         <w:t>web application, and I worked on all areas of the project stack and some of the internal services it uses</w:t>
       </w:r>
       <w:r>
-        <w:t xml:space="preserve"> – Javascript/HTML front-end, MVC/C#/WCF, Entity Framework, SQL Server Database</w:t>
+        <w:t xml:space="preserve"> – </w:t>
+      </w:r>
+      <w:proofErr w:type="spellStart"/>
+      <w:r>
+        <w:t>Javascript</w:t>
+      </w:r>
+      <w:proofErr w:type="spellEnd"/>
+      <w:r>
+        <w:t>/HTML front-end, MVC/C#/WCF, Entity Framework, SQL Server Database</w:t>
       </w:r>
       <w:r>
         <w:t>.</w:t>
@@ -808,12 +968,14 @@
       <w:r>
         <w:t xml:space="preserve"> of unit testing (using </w:t>
       </w:r>
+      <w:proofErr w:type="spellStart"/>
       <w:r>
         <w:rPr>
           <w:b/>
         </w:rPr>
         <w:t>xUnit</w:t>
       </w:r>
+      <w:proofErr w:type="spellEnd"/>
       <w:r>
         <w:t xml:space="preserve"> for C# and </w:t>
       </w:r>
@@ -824,7 +986,15 @@
         <w:t>Jasmine</w:t>
       </w:r>
       <w:r>
-        <w:t xml:space="preserve"> for Javascript) and </w:t>
+        <w:t xml:space="preserve"> for </w:t>
+      </w:r>
+      <w:proofErr w:type="spellStart"/>
+      <w:r>
+        <w:t>Javascript</w:t>
+      </w:r>
+      <w:proofErr w:type="spellEnd"/>
+      <w:r>
+        <w:t xml:space="preserve">) and </w:t>
       </w:r>
       <w:r>
         <w:t>had</w:t>
@@ -836,7 +1006,15 @@
         <w:t>ility</w:t>
       </w:r>
       <w:r>
-        <w:t xml:space="preserve"> for maintaining the internal nuget package for shared</w:t>
+        <w:t xml:space="preserve"> for maintaining the internal </w:t>
+      </w:r>
+      <w:proofErr w:type="spellStart"/>
+      <w:r>
+        <w:t>nuget</w:t>
+      </w:r>
+      <w:proofErr w:type="spellEnd"/>
+      <w:r>
+        <w:t xml:space="preserve"> package for shared</w:t>
       </w:r>
       <w:r>
         <w:t>,</w:t>
@@ -979,17 +1157,35 @@
         <w:t>,</w:t>
       </w:r>
       <w:r>
-        <w:t xml:space="preserve"> SignalR,</w:t>
-      </w:r>
-      <w:r>
         <w:t xml:space="preserve"> </w:t>
       </w:r>
-      <w:r>
-        <w:t>HTML, Javascript</w:t>
-      </w:r>
-      <w:r>
-        <w:t>, Powershell</w:t>
-      </w:r>
+      <w:proofErr w:type="spellStart"/>
+      <w:r>
+        <w:t>SignalR</w:t>
+      </w:r>
+      <w:proofErr w:type="spellEnd"/>
+      <w:r>
+        <w:t>,</w:t>
+      </w:r>
+      <w:r>
+        <w:t xml:space="preserve"> </w:t>
+      </w:r>
+      <w:r>
+        <w:t xml:space="preserve">HTML, </w:t>
+      </w:r>
+      <w:proofErr w:type="spellStart"/>
+      <w:r>
+        <w:t>Javascript</w:t>
+      </w:r>
+      <w:proofErr w:type="spellEnd"/>
+      <w:r>
+        <w:t xml:space="preserve">, </w:t>
+      </w:r>
+      <w:proofErr w:type="spellStart"/>
+      <w:r>
+        <w:t>Powershell</w:t>
+      </w:r>
+      <w:proofErr w:type="spellEnd"/>
     </w:p>
     <w:p>
       <w:r>
@@ -1077,8 +1273,13 @@
         <w:t xml:space="preserve"> WCF,</w:t>
       </w:r>
       <w:r>
-        <w:t xml:space="preserve"> SQL Server, HTML, Javascript</w:t>
-      </w:r>
+        <w:t xml:space="preserve"> SQL Server, HTML, </w:t>
+      </w:r>
+      <w:proofErr w:type="spellStart"/>
+      <w:r>
+        <w:t>Javascript</w:t>
+      </w:r>
+      <w:proofErr w:type="spellEnd"/>
     </w:p>
     <w:p>
       <w:r>
@@ -1093,11 +1294,19 @@
       <w:r>
         <w:t xml:space="preserve"> in the </w:t>
       </w:r>
+      <w:proofErr w:type="spellStart"/>
       <w:r>
         <w:rPr>
           <w:i/>
         </w:rPr>
-        <w:t>Mobiliti Advantage</w:t>
+        <w:t>Mobiliti</w:t>
+      </w:r>
+      <w:proofErr w:type="spellEnd"/>
+      <w:r>
+        <w:rPr>
+          <w:i/>
+        </w:rPr>
+        <w:t xml:space="preserve"> Advantage</w:t>
       </w:r>
       <w:r>
         <w:t xml:space="preserve"> team, helping to produce their mobile banking product. This is a large-scale, multi-tier solution consisting of multiple mobile/web applications, web services, database and bank integration components. This core product is then customised for individual banks by the professional services team, for whom I worked for my first 11 months at MCOM.</w:t>
@@ -1152,12 +1361,14 @@
       <w:r>
         <w:t xml:space="preserve"> and </w:t>
       </w:r>
+      <w:proofErr w:type="spellStart"/>
       <w:r>
         <w:rPr>
           <w:b/>
         </w:rPr>
         <w:t>Javascript</w:t>
       </w:r>
+      <w:proofErr w:type="spellEnd"/>
       <w:r>
         <w:t xml:space="preserve">. Unit testing </w:t>
       </w:r>
@@ -1167,21 +1378,25 @@
       <w:r>
         <w:t xml:space="preserve">s done with </w:t>
       </w:r>
+      <w:proofErr w:type="spellStart"/>
       <w:r>
         <w:rPr>
           <w:b/>
         </w:rPr>
         <w:t>MSTest</w:t>
       </w:r>
+      <w:proofErr w:type="spellEnd"/>
       <w:r>
         <w:t xml:space="preserve">, and behavioural testing with </w:t>
       </w:r>
+      <w:proofErr w:type="spellStart"/>
       <w:r>
         <w:rPr>
           <w:b/>
         </w:rPr>
         <w:t>SpecFlow</w:t>
       </w:r>
+      <w:proofErr w:type="spellEnd"/>
       <w:r>
         <w:t>.</w:t>
       </w:r>
@@ -1231,8 +1446,13 @@
         <w:pStyle w:val="SubHeading2"/>
       </w:pPr>
       <w:r>
-        <w:t>Primary technologies: C#, ASP.NET, MVC, SQL Server, HTML, Javascript</w:t>
-      </w:r>
+        <w:t xml:space="preserve">Primary technologies: C#, ASP.NET, MVC, SQL Server, HTML, </w:t>
+      </w:r>
+      <w:proofErr w:type="spellStart"/>
+      <w:r>
+        <w:t>Javascript</w:t>
+      </w:r>
+      <w:proofErr w:type="spellEnd"/>
     </w:p>
     <w:p>
       <w:r>
@@ -1245,7 +1465,23 @@
         <w:t>senior developer</w:t>
       </w:r>
       <w:r>
-        <w:t xml:space="preserve"> on the web team at Swinton, mainly working on the customer quote-and-buy websites and the associated web service interfaces to insurance aggregators (CompareTheMarket, etc).</w:t>
+        <w:t xml:space="preserve"> on the web team at Swinton, mainly working on the customer quote-and-buy websites and the associated web service interfaces to insurance aggregators (</w:t>
+      </w:r>
+      <w:proofErr w:type="spellStart"/>
+      <w:r>
+        <w:t>CompareTheMarket</w:t>
+      </w:r>
+      <w:proofErr w:type="spellEnd"/>
+      <w:r>
+        <w:t xml:space="preserve">, </w:t>
+      </w:r>
+      <w:proofErr w:type="spellStart"/>
+      <w:r>
+        <w:t>etc</w:t>
+      </w:r>
+      <w:proofErr w:type="spellEnd"/>
+      <w:r>
+        <w:t>).</w:t>
       </w:r>
     </w:p>
     <w:p>
@@ -1281,8 +1517,16 @@
         <w:rPr>
           <w:b/>
         </w:rPr>
-        <w:t xml:space="preserve"> IoC</w:t>
-      </w:r>
+        <w:t xml:space="preserve"> </w:t>
+      </w:r>
+      <w:proofErr w:type="spellStart"/>
+      <w:r>
+        <w:rPr>
+          <w:b/>
+        </w:rPr>
+        <w:t>IoC</w:t>
+      </w:r>
+      <w:proofErr w:type="spellEnd"/>
       <w:r>
         <w:t>.</w:t>
       </w:r>
@@ -1291,12 +1535,14 @@
       <w:r>
         <w:t xml:space="preserve">All development was test-driven using </w:t>
       </w:r>
+      <w:proofErr w:type="spellStart"/>
       <w:r>
         <w:rPr>
           <w:b/>
         </w:rPr>
         <w:t>NUnit</w:t>
       </w:r>
+      <w:proofErr w:type="spellEnd"/>
       <w:r>
         <w:t xml:space="preserve"> and </w:t>
       </w:r>
@@ -1316,7 +1562,15 @@
         <w:t>Continuous Integration</w:t>
       </w:r>
       <w:r>
-        <w:t xml:space="preserve"> using CruiseControl. I helped introduce </w:t>
+        <w:t xml:space="preserve"> using </w:t>
+      </w:r>
+      <w:proofErr w:type="spellStart"/>
+      <w:r>
+        <w:t>CruiseControl</w:t>
+      </w:r>
+      <w:proofErr w:type="spellEnd"/>
+      <w:r>
+        <w:t xml:space="preserve">. I helped introduce </w:t>
       </w:r>
       <w:r>
         <w:rPr>
@@ -1327,12 +1581,14 @@
       <w:r>
         <w:t xml:space="preserve"> in </w:t>
       </w:r>
+      <w:proofErr w:type="spellStart"/>
       <w:r>
         <w:rPr>
           <w:b/>
         </w:rPr>
         <w:t>Javascript</w:t>
       </w:r>
+      <w:proofErr w:type="spellEnd"/>
       <w:r>
         <w:t xml:space="preserve"> using </w:t>
       </w:r>
@@ -1343,7 +1599,15 @@
         <w:t>Jasmine</w:t>
       </w:r>
       <w:r>
-        <w:t>, and I integrated that into the CI builds leading to a large reduction in Javascript defects (especially regressions). I also automated most of the post-build publish/deployment steps that were previously manual processes.</w:t>
+        <w:t xml:space="preserve">, and I integrated that into the CI builds leading to a large reduction in </w:t>
+      </w:r>
+      <w:proofErr w:type="spellStart"/>
+      <w:r>
+        <w:t>Javascript</w:t>
+      </w:r>
+      <w:proofErr w:type="spellEnd"/>
+      <w:r>
+        <w:t xml:space="preserve"> defects (especially regressions). I also automated most of the post-build publish/deployment steps that were previously manual processes.</w:t>
       </w:r>
     </w:p>
     <w:p>
@@ -1431,12 +1695,14 @@
       <w:r>
         <w:t xml:space="preserve"> at the core for low-level machine control, and tested with </w:t>
       </w:r>
+      <w:proofErr w:type="spellStart"/>
       <w:r>
         <w:rPr>
           <w:b/>
         </w:rPr>
         <w:t>NUnit</w:t>
       </w:r>
+      <w:proofErr w:type="spellEnd"/>
       <w:r>
         <w:t xml:space="preserve"> and </w:t>
       </w:r>
@@ -1580,7 +1846,15 @@
         <w:t>owner and lead developer</w:t>
       </w:r>
       <w:r>
-        <w:t xml:space="preserve"> of Lightbulb Software, a company I started so that I could work on some ideas I’d had for mobile devices. The main product we worked on was Worldolio, a world clock and geographical information application (</w:t>
+        <w:t xml:space="preserve"> of Lightbulb Software, a company I started so that I could work on some ideas I’d had for mobile devices. The main product we worked on was </w:t>
+      </w:r>
+      <w:proofErr w:type="spellStart"/>
+      <w:r>
+        <w:t>Worldolio</w:t>
+      </w:r>
+      <w:proofErr w:type="spellEnd"/>
+      <w:r>
+        <w:t>, a world clock and geographical information application (</w:t>
       </w:r>
       <w:hyperlink r:id="rId8" w:history="1">
         <w:r>
@@ -1659,12 +1933,14 @@
       <w:r>
         <w:t xml:space="preserve">The players were designed around a portable core for playing videos and network communication, for which I developed my own cross platform subset of Microsoft’s COM architecture. As a result, I implemented player applications for </w:t>
       </w:r>
+      <w:proofErr w:type="spellStart"/>
       <w:r>
         <w:rPr>
           <w:b/>
         </w:rPr>
         <w:t>PocketPC</w:t>
       </w:r>
+      <w:proofErr w:type="spellEnd"/>
       <w:r>
         <w:t xml:space="preserve"> based PDAs, </w:t>
       </w:r>
@@ -1740,7 +2016,15 @@
         <w:t>November</w:t>
       </w:r>
       <w:r>
-        <w:t xml:space="preserve"> 2000: Surfcontrol Plc</w:t>
+        <w:t xml:space="preserve"> 2000: </w:t>
+      </w:r>
+      <w:proofErr w:type="spellStart"/>
+      <w:r>
+        <w:t>Surfcontrol</w:t>
+      </w:r>
+      <w:proofErr w:type="spellEnd"/>
+      <w:r>
+        <w:t xml:space="preserve"> Plc</w:t>
       </w:r>
     </w:p>
     <w:p>
@@ -1752,8 +2036,13 @@
       </w:r>
     </w:p>
     <w:p>
-      <w:r>
-        <w:t>Surfcontrol Plc (now part of Websense) is one of the leading companies in the Content Security market. They develop a suite of internet access control and monitoring products for the education, home and business markets.</w:t>
+      <w:proofErr w:type="spellStart"/>
+      <w:r>
+        <w:t>Surfcontrol</w:t>
+      </w:r>
+      <w:proofErr w:type="spellEnd"/>
+      <w:r>
+        <w:t xml:space="preserve"> Plc (now part of Websense) is one of the leading companies in the Content Security market. They develop a suite of internet access control and monitoring products for the education, home and business markets.</w:t>
       </w:r>
     </w:p>
     <w:p>
@@ -1767,7 +2056,15 @@
         <w:t>architect</w:t>
       </w:r>
       <w:r>
-        <w:t xml:space="preserve"> of the original SurfControl product, and I co-invented some of the technology on which the application was based (US Patent #6219786), namely a method to monitor and control internet connections from an arbitrary machine on a network.</w:t>
+        <w:t xml:space="preserve"> of the original </w:t>
+      </w:r>
+      <w:proofErr w:type="spellStart"/>
+      <w:r>
+        <w:t>SurfControl</w:t>
+      </w:r>
+      <w:proofErr w:type="spellEnd"/>
+      <w:r>
+        <w:t xml:space="preserve"> product, and I co-invented some of the technology on which the application was based (US Patent #6219786), namely a method to monitor and control internet connections from an arbitrary machine on a network.</w:t>
       </w:r>
     </w:p>
     <w:p>
@@ -1795,7 +2092,15 @@
     </w:p>
     <w:p>
       <w:r>
-        <w:t xml:space="preserve">Before working on SurfControl I was a </w:t>
+        <w:t xml:space="preserve">Before working on </w:t>
+      </w:r>
+      <w:proofErr w:type="spellStart"/>
+      <w:r>
+        <w:t>SurfControl</w:t>
+      </w:r>
+      <w:proofErr w:type="spellEnd"/>
+      <w:r>
+        <w:t xml:space="preserve"> I was a </w:t>
       </w:r>
       <w:r>
         <w:rPr>
@@ -1804,7 +2109,31 @@
         <w:t>software engineer</w:t>
       </w:r>
       <w:r>
-        <w:t xml:space="preserve"> on MultiView, the company’s main product at the time. MultiView was a suite of UNIX connectivity applications providing terminal emulation, file transfer, email, etc. I had experience on most areas of the product and with a number of internet protocols (eg. FTP, telnet, SMTP).</w:t>
+        <w:t xml:space="preserve"> on </w:t>
+      </w:r>
+      <w:proofErr w:type="spellStart"/>
+      <w:r>
+        <w:t>MultiView</w:t>
+      </w:r>
+      <w:proofErr w:type="spellEnd"/>
+      <w:r>
+        <w:t xml:space="preserve">, the company’s main product at the time. </w:t>
+      </w:r>
+      <w:proofErr w:type="spellStart"/>
+      <w:r>
+        <w:t>MultiView</w:t>
+      </w:r>
+      <w:proofErr w:type="spellEnd"/>
+      <w:r>
+        <w:t xml:space="preserve"> was a suite of UNIX connectivity applications providing terminal emulation, file transfer, email, etc. I had experience on most areas of the product and with a number of internet protocols (</w:t>
+      </w:r>
+      <w:proofErr w:type="spellStart"/>
+      <w:r>
+        <w:t>eg</w:t>
+      </w:r>
+      <w:proofErr w:type="spellEnd"/>
+      <w:r>
+        <w:t>. FTP, telnet, SMTP).</w:t>
       </w:r>
     </w:p>
     <w:p>
@@ -1830,7 +2159,23 @@
     </w:p>
     <w:p>
       <w:r>
-        <w:t>I was employed as a new graduate at the NCC working on CentreLink, a client/server data retrieval tool. CentreLink allowed client PCs to access data from mainframe and UNIX hosts via a number of communication protocols such as TCP/IP and IPX/ODI. It was written for Windows 3.1 in C++.</w:t>
+        <w:t xml:space="preserve">I was employed as a new graduate at the NCC working on </w:t>
+      </w:r>
+      <w:proofErr w:type="spellStart"/>
+      <w:r>
+        <w:t>CentreLink</w:t>
+      </w:r>
+      <w:proofErr w:type="spellEnd"/>
+      <w:r>
+        <w:t xml:space="preserve">, a client/server data retrieval tool. </w:t>
+      </w:r>
+      <w:proofErr w:type="spellStart"/>
+      <w:r>
+        <w:t>CentreLink</w:t>
+      </w:r>
+      <w:proofErr w:type="spellEnd"/>
+      <w:r>
+        <w:t xml:space="preserve"> allowed client PCs to access data from mainframe and UNIX hosts via a number of communication protocols such as TCP/IP and IPX/ODI. It was written for Windows 3.1 in C++.</w:t>
       </w:r>
     </w:p>
     <w:p>
@@ -1885,19 +2230,34 @@
         <w:t>,</w:t>
       </w:r>
       <w:r>
-        <w:t xml:space="preserve"> cycling etc</w:t>
-      </w:r>
+        <w:t xml:space="preserve"> cycling </w:t>
+      </w:r>
+      <w:proofErr w:type="spellStart"/>
+      <w:r>
+        <w:t>etc</w:t>
+      </w:r>
+      <w:proofErr w:type="spellEnd"/>
       <w:r>
         <w:t xml:space="preserve">, written in </w:t>
       </w:r>
+      <w:proofErr w:type="spellStart"/>
       <w:r>
         <w:rPr>
           <w:b/>
         </w:rPr>
         <w:t>Kotlin</w:t>
       </w:r>
-      <w:r>
-        <w:t>. The app was inspired by MyTracks - a Google app that is now deprecated</w:t>
+      <w:proofErr w:type="spellEnd"/>
+      <w:r>
+        <w:t xml:space="preserve">. The app was inspired by </w:t>
+      </w:r>
+      <w:proofErr w:type="spellStart"/>
+      <w:r>
+        <w:t>MyTracks</w:t>
+      </w:r>
+      <w:proofErr w:type="spellEnd"/>
+      <w:r>
+        <w:t xml:space="preserve"> - a Google app that is now deprecated</w:t>
       </w:r>
       <w:r>
         <w:t>.</w:t>
@@ -1920,8 +2280,13 @@
       <w:pPr>
         <w:pStyle w:val="Heading2"/>
       </w:pPr>
-      <w:r>
-        <w:t xml:space="preserve">PodcastUtilities </w:t>
+      <w:proofErr w:type="spellStart"/>
+      <w:r>
+        <w:t>PodcastUtilities</w:t>
+      </w:r>
+      <w:proofErr w:type="spellEnd"/>
+      <w:r>
+        <w:t xml:space="preserve"> </w:t>
       </w:r>
       <w:r>
         <w:t>(</w:t>
@@ -1959,21 +2324,39 @@
       <w:r>
         <w:t xml:space="preserve">, with the </w:t>
       </w:r>
-      <w:r>
-        <w:rPr>
-          <w:b/>
-        </w:rPr>
-        <w:t>LinFu IoC</w:t>
-      </w:r>
+      <w:proofErr w:type="spellStart"/>
+      <w:r>
+        <w:rPr>
+          <w:b/>
+        </w:rPr>
+        <w:t>LinFu</w:t>
+      </w:r>
+      <w:proofErr w:type="spellEnd"/>
+      <w:r>
+        <w:rPr>
+          <w:b/>
+        </w:rPr>
+        <w:t xml:space="preserve"> </w:t>
+      </w:r>
+      <w:proofErr w:type="spellStart"/>
+      <w:r>
+        <w:rPr>
+          <w:b/>
+        </w:rPr>
+        <w:t>IoC</w:t>
+      </w:r>
+      <w:proofErr w:type="spellEnd"/>
       <w:r>
         <w:t xml:space="preserve"> container, and uses </w:t>
       </w:r>
+      <w:proofErr w:type="spellStart"/>
       <w:r>
         <w:rPr>
           <w:b/>
         </w:rPr>
         <w:t>NUnit</w:t>
       </w:r>
+      <w:proofErr w:type="spellEnd"/>
       <w:r>
         <w:t xml:space="preserve"> and </w:t>
       </w:r>
@@ -2002,6 +2385,9 @@
       <w:r>
         <w:t>October 1989 – July 1992: University of Newcastle-upon-Tyne</w:t>
       </w:r>
+      <w:r>
+        <w:t xml:space="preserve"> (UK)</w:t>
+      </w:r>
     </w:p>
     <w:p>
       <w:r>
@@ -2028,25 +2414,10 @@
         <w:pStyle w:val="Heading2"/>
       </w:pPr>
       <w:r>
-        <w:t xml:space="preserve">September 1994 – June 1995: </w:t>
-      </w:r>
-      <w:smartTag w:uri="urn:schemas-microsoft-com:office:smarttags" w:element="place">
-        <w:smartTag w:uri="urn:schemas-microsoft-com:office:smarttags" w:element="PlaceName">
-          <w:r>
-            <w:t>Macclesfield</w:t>
-          </w:r>
-        </w:smartTag>
-        <w:r>
-          <w:t xml:space="preserve"> </w:t>
-        </w:r>
-        <w:smartTag w:uri="urn:schemas-microsoft-com:office:smarttags" w:element="PlaceType">
-          <w:r>
-            <w:t>College</w:t>
-          </w:r>
-        </w:smartTag>
-      </w:smartTag>
-      <w:r>
-        <w:t>, Macclesfield</w:t>
+        <w:t>September 1994 – June 1995: Macclesfield College, Macclesfield</w:t>
+      </w:r>
+      <w:r>
+        <w:t xml:space="preserve"> (UK)</w:t>
       </w:r>
     </w:p>
     <w:p>
@@ -2059,39 +2430,13 @@
         <w:pStyle w:val="Heading2"/>
       </w:pPr>
       <w:r>
-        <w:t xml:space="preserve">September 1982 – June 1989: </w:t>
-      </w:r>
-      <w:smartTag w:uri="urn:schemas-microsoft-com:office:smarttags" w:element="PlaceName">
-        <w:r>
-          <w:t>South</w:t>
-        </w:r>
-      </w:smartTag>
-      <w:r>
-        <w:t xml:space="preserve"> </w:t>
-      </w:r>
-      <w:smartTag w:uri="urn:schemas-microsoft-com:office:smarttags" w:element="PlaceName">
-        <w:r>
-          <w:t>Holderness</w:t>
-        </w:r>
-      </w:smartTag>
-      <w:r>
-        <w:t xml:space="preserve"> </w:t>
-      </w:r>
-      <w:smartTag w:uri="urn:schemas-microsoft-com:office:smarttags" w:element="PlaceType">
-        <w:r>
-          <w:t>School</w:t>
-        </w:r>
-      </w:smartTag>
-      <w:r>
-        <w:t xml:space="preserve">, Preston, </w:t>
-      </w:r>
-      <w:smartTag w:uri="urn:schemas-microsoft-com:office:smarttags" w:element="place">
-        <w:smartTag w:uri="urn:schemas-microsoft-com:office:smarttags" w:element="City">
-          <w:r>
-            <w:t>Hull</w:t>
-          </w:r>
-        </w:smartTag>
-      </w:smartTag>
+        <w:t>September 1982 – June 1989: South Holderness School, Preston, Hull</w:t>
+      </w:r>
+      <w:r>
+        <w:t xml:space="preserve"> (UK)</w:t>
+      </w:r>
+      <w:bookmarkStart w:id="0" w:name="_GoBack"/>
+      <w:bookmarkEnd w:id="0"/>
     </w:p>
     <w:p>
       <w:r>
@@ -2127,8 +2472,6 @@
       <w:r>
         <w:t>,</w:t>
       </w:r>
-      <w:bookmarkStart w:id="0" w:name="_GoBack"/>
-      <w:bookmarkEnd w:id="0"/>
       <w:r>
         <w:t xml:space="preserve"> and I am currently rebuilding/restoring a 1967 Ford Mustang.</w:t>
       </w:r>

</xml_diff>